<commit_message>
Correcciones - Módulo de alumnos
- Se corrigieron fallos en la funcionalidad y comportamientos inesperados

- Se agregó la sección de mensaje o aviso en la cual el alumno puede leer mensajes que hayan sido establecidos desde el lado del docente

- Se corrigió la migración de la tabla de doc_alumnos, el campo carta_aut fue removido

- Se añadió la tabla avisos la cual aloja el mensaje dirigido a los alumnos y la leyenda que se incluye en la carta de presentación

Se corrigieron funcionalidades de las vistas, lógica dentro de las funciones del AlumnoController y estilos
</commit_message>
<xml_diff>
--- a/public/templates/CARTA_PRES/FORMATO_CARTA_PRES_EP.docx
+++ b/public/templates/CARTA_PRES/FORMATO_CARTA_PRES_EP.docx
@@ -18,27 +18,7 @@
           <w:sz w:val="18"/>
           <w:szCs w:val="20"/>
         </w:rPr>
-        <w:t xml:space="preserve">“2022. Año del </w:t>
-      </w:r>
-      <w:proofErr w:type="spellStart"/>
-      <w:r>
-        <w:rPr>
-          <w:rFonts w:ascii="Gotham HTF" w:hAnsi="Gotham HTF"/>
-          <w:color w:val="808080"/>
-          <w:sz w:val="18"/>
-          <w:szCs w:val="20"/>
-        </w:rPr>
-        <w:t>Quincentenario</w:t>
-      </w:r>
-      <w:proofErr w:type="spellEnd"/>
-      <w:r>
-        <w:rPr>
-          <w:rFonts w:ascii="Gotham HTF" w:hAnsi="Gotham HTF"/>
-          <w:color w:val="808080"/>
-          <w:sz w:val="18"/>
-          <w:szCs w:val="20"/>
-        </w:rPr>
-        <w:t xml:space="preserve"> de Toluca, Capital del Estado de México".</w:t>
+        <w:t>${leyenda}</w:t>
       </w:r>
     </w:p>
     <w:tbl>

</xml_diff>